<commit_message>
Mostrando Funcion de Automata en UI
</commit_message>
<xml_diff>
--- a/Recursos/Practica 1: Parte Practica.docx
+++ b/Recursos/Practica 1: Parte Practica.docx
@@ -888,73 +888,87 @@
         </w:rPr>
       </w:pPr>
       <w:r>
-        <w:rPr/>
-      </w:r>
-    </w:p>
-    <w:p>
-      <w:pPr>
-        <w:pStyle w:val="Normal"/>
-        <w:rPr>
-          <w:rFonts w:ascii="DejaVu Serif" w:hAnsi="DejaVu Serif"/>
-        </w:rPr>
-      </w:pPr>
-      <w:r>
-        <w:rPr/>
-      </w:r>
-    </w:p>
-    <w:p>
-      <w:pPr>
-        <w:pStyle w:val="Normal"/>
-        <w:rPr>
-          <w:rFonts w:ascii="DejaVu Serif" w:hAnsi="DejaVu Serif"/>
-        </w:rPr>
-      </w:pPr>
-      <w:r>
-        <w:rPr/>
-      </w:r>
-    </w:p>
-    <w:p>
-      <w:pPr>
-        <w:pStyle w:val="Normal"/>
-        <w:rPr>
-          <w:rFonts w:ascii="DejaVu Serif" w:hAnsi="DejaVu Serif"/>
-        </w:rPr>
-      </w:pPr>
-      <w:r>
-        <w:rPr/>
-      </w:r>
-    </w:p>
-    <w:p>
-      <w:pPr>
-        <w:pStyle w:val="Normal"/>
-        <w:rPr>
-          <w:rFonts w:ascii="DejaVu Serif" w:hAnsi="DejaVu Serif"/>
-        </w:rPr>
-      </w:pPr>
-      <w:r>
-        <w:rPr/>
-      </w:r>
-    </w:p>
-    <w:p>
-      <w:pPr>
-        <w:pStyle w:val="Normal"/>
-        <w:rPr>
-          <w:rFonts w:ascii="DejaVu Serif" w:hAnsi="DejaVu Serif"/>
-        </w:rPr>
-      </w:pPr>
-      <w:r>
-        <w:rPr/>
-      </w:r>
-    </w:p>
-    <w:p>
-      <w:pPr>
-        <w:pStyle w:val="Normal"/>
-        <w:rPr>
-          <w:rFonts w:ascii="DejaVu Serif" w:hAnsi="DejaVu Serif"/>
-        </w:rPr>
-      </w:pPr>
-      <w:r>
-        <w:rPr/>
+        <w:rPr>
+          <w:rFonts w:ascii="DejaVu Serif" w:hAnsi="DejaVu Serif"/>
+        </w:rPr>
+      </w:r>
+    </w:p>
+    <w:p>
+      <w:pPr>
+        <w:pStyle w:val="Normal"/>
+        <w:rPr>
+          <w:rFonts w:ascii="DejaVu Serif" w:hAnsi="DejaVu Serif"/>
+        </w:rPr>
+      </w:pPr>
+      <w:r>
+        <w:rPr>
+          <w:rFonts w:ascii="DejaVu Serif" w:hAnsi="DejaVu Serif"/>
+        </w:rPr>
+      </w:r>
+    </w:p>
+    <w:p>
+      <w:pPr>
+        <w:pStyle w:val="Normal"/>
+        <w:rPr>
+          <w:rFonts w:ascii="DejaVu Serif" w:hAnsi="DejaVu Serif"/>
+        </w:rPr>
+      </w:pPr>
+      <w:r>
+        <w:rPr>
+          <w:rFonts w:ascii="DejaVu Serif" w:hAnsi="DejaVu Serif"/>
+        </w:rPr>
+      </w:r>
+    </w:p>
+    <w:p>
+      <w:pPr>
+        <w:pStyle w:val="Normal"/>
+        <w:rPr>
+          <w:rFonts w:ascii="DejaVu Serif" w:hAnsi="DejaVu Serif"/>
+        </w:rPr>
+      </w:pPr>
+      <w:r>
+        <w:rPr>
+          <w:rFonts w:ascii="DejaVu Serif" w:hAnsi="DejaVu Serif"/>
+        </w:rPr>
+      </w:r>
+    </w:p>
+    <w:p>
+      <w:pPr>
+        <w:pStyle w:val="Normal"/>
+        <w:rPr>
+          <w:rFonts w:ascii="DejaVu Serif" w:hAnsi="DejaVu Serif"/>
+        </w:rPr>
+      </w:pPr>
+      <w:r>
+        <w:rPr>
+          <w:rFonts w:ascii="DejaVu Serif" w:hAnsi="DejaVu Serif"/>
+        </w:rPr>
+      </w:r>
+    </w:p>
+    <w:p>
+      <w:pPr>
+        <w:pStyle w:val="Normal"/>
+        <w:rPr>
+          <w:rFonts w:ascii="DejaVu Serif" w:hAnsi="DejaVu Serif"/>
+        </w:rPr>
+      </w:pPr>
+      <w:r>
+        <w:rPr>
+          <w:rFonts w:ascii="DejaVu Serif" w:hAnsi="DejaVu Serif"/>
+        </w:rPr>
+      </w:r>
+    </w:p>
+    <w:p>
+      <w:pPr>
+        <w:pStyle w:val="Normal"/>
+        <w:rPr>
+          <w:rFonts w:ascii="DejaVu Serif" w:hAnsi="DejaVu Serif"/>
+        </w:rPr>
+      </w:pPr>
+      <w:r>
+        <w:rPr>
+          <w:rFonts w:ascii="DejaVu Serif" w:hAnsi="DejaVu Serif"/>
+        </w:rPr>
       </w:r>
     </w:p>
     <w:p>
@@ -987,9 +1001,9 @@
         <w:tblLook w:val="04a0" w:noHBand="0" w:noVBand="1" w:firstColumn="1" w:lastRow="0" w:lastColumn="0" w:firstRow="1"/>
       </w:tblPr>
       <w:tblGrid>
-        <w:gridCol w:w="2389"/>
-        <w:gridCol w:w="2279"/>
-        <w:gridCol w:w="2193"/>
+        <w:gridCol w:w="2388"/>
+        <w:gridCol w:w="2280"/>
+        <w:gridCol w:w="2192"/>
         <w:gridCol w:w="2195"/>
       </w:tblGrid>
       <w:tr>
@@ -998,7 +1012,7 @@
         </w:trPr>
         <w:tc>
           <w:tcPr>
-            <w:tcW w:w="2389" w:type="dxa"/>
+            <w:tcW w:w="2388" w:type="dxa"/>
             <w:tcBorders/>
           </w:tcPr>
           <w:p>
@@ -1023,7 +1037,7 @@
         </w:tc>
         <w:tc>
           <w:tcPr>
-            <w:tcW w:w="2279" w:type="dxa"/>
+            <w:tcW w:w="2280" w:type="dxa"/>
             <w:tcBorders/>
           </w:tcPr>
           <w:p>
@@ -1047,7 +1061,7 @@
         </w:tc>
         <w:tc>
           <w:tcPr>
-            <w:tcW w:w="2193" w:type="dxa"/>
+            <w:tcW w:w="2192" w:type="dxa"/>
             <w:tcBorders/>
           </w:tcPr>
           <w:p>
@@ -1096,7 +1110,7 @@
         </w:trPr>
         <w:tc>
           <w:tcPr>
-            <w:tcW w:w="2389" w:type="dxa"/>
+            <w:tcW w:w="2388" w:type="dxa"/>
             <w:tcBorders/>
           </w:tcPr>
           <w:p>
@@ -1118,7 +1132,7 @@
         </w:tc>
         <w:tc>
           <w:tcPr>
-            <w:tcW w:w="2279" w:type="dxa"/>
+            <w:tcW w:w="2280" w:type="dxa"/>
             <w:tcBorders/>
           </w:tcPr>
           <w:p>
@@ -1134,14 +1148,7 @@
                 <w:color w:val="000000" w:themeColor="text1"/>
                 <w:lang w:val="es-GT"/>
               </w:rPr>
-              <w:t>q0</w:t>
-            </w:r>
-            <w:r>
-              <w:rPr>
-                <w:color w:val="000000" w:themeColor="text1"/>
-                <w:lang w:val="es-GT"/>
-              </w:rPr>
-              <w:t xml:space="preserve"> = </w:t>
+              <w:t xml:space="preserve">q0 = </w:t>
             </w:r>
             <w:r>
               <w:rPr>
@@ -1154,7 +1161,7 @@
         </w:tc>
         <w:tc>
           <w:tcPr>
-            <w:tcW w:w="2193" w:type="dxa"/>
+            <w:tcW w:w="2192" w:type="dxa"/>
             <w:tcBorders/>
           </w:tcPr>
           <w:p>
@@ -1179,7 +1186,7 @@
             </w:r>
             <w:r>
               <w:rPr>
-                <w:rFonts w:asciiTheme="minorHAnsi" w:cstheme="minorBidi" w:eastAsiaTheme="minorHAnsi" w:hAnsiTheme="minorHAnsi"/>
+                <w:rFonts w:eastAsia="Calibri" w:cs="" w:cstheme="minorBidi" w:eastAsiaTheme="minorHAnsi"/>
                 <w:lang w:val="es-GT"/>
               </w:rPr>
               <w:t>s1</w:t>
@@ -1220,7 +1227,7 @@
         </w:trPr>
         <w:tc>
           <w:tcPr>
-            <w:tcW w:w="2389" w:type="dxa"/>
+            <w:tcW w:w="2388" w:type="dxa"/>
             <w:tcBorders/>
           </w:tcPr>
           <w:p>
@@ -1242,7 +1249,7 @@
         </w:tc>
         <w:tc>
           <w:tcPr>
-            <w:tcW w:w="2279" w:type="dxa"/>
+            <w:tcW w:w="2280" w:type="dxa"/>
             <w:tcBorders/>
           </w:tcPr>
           <w:p>
@@ -1261,17 +1268,11 @@
               <w:rPr>
                 <w:lang w:val="es-GT"/>
               </w:rPr>
-              <w:t>q1</w:t>
-            </w:r>
-            <w:r>
-              <w:rPr>
-                <w:lang w:val="es-GT"/>
-              </w:rPr>
-              <w:t xml:space="preserve"> = s2,s3,s4,s5</w:t>
-            </w:r>
-            <w:r>
-              <w:rPr>
-                <w:rFonts w:asciiTheme="minorHAnsi" w:cstheme="minorBidi" w:eastAsiaTheme="minorHAnsi" w:hAnsiTheme="minorHAnsi"/>
+              <w:t>q1 = s2,s3,s4,s5</w:t>
+            </w:r>
+            <w:r>
+              <w:rPr>
+                <w:rFonts w:eastAsia="Calibri" w:cs="" w:cstheme="minorBidi" w:eastAsiaTheme="minorHAnsi"/>
                 <w:lang w:val="es-GT"/>
               </w:rPr>
               <w:t>,s9</w:t>
@@ -1280,7 +1281,7 @@
         </w:tc>
         <w:tc>
           <w:tcPr>
-            <w:tcW w:w="2193" w:type="dxa"/>
+            <w:tcW w:w="2192" w:type="dxa"/>
             <w:tcBorders/>
           </w:tcPr>
           <w:p>
@@ -1339,7 +1340,7 @@
         </w:trPr>
         <w:tc>
           <w:tcPr>
-            <w:tcW w:w="2389" w:type="dxa"/>
+            <w:tcW w:w="2388" w:type="dxa"/>
             <w:tcBorders/>
           </w:tcPr>
           <w:p>
@@ -1361,28 +1362,22 @@
         </w:tc>
         <w:tc>
           <w:tcPr>
-            <w:tcW w:w="2279" w:type="dxa"/>
-            <w:tcBorders/>
-          </w:tcPr>
-          <w:p>
-            <w:pPr>
-              <w:pStyle w:val="Normal"/>
-              <w:spacing w:lineRule="auto" w:line="240" w:before="0" w:after="0"/>
-              <w:rPr>
-                <w:lang w:val="es-GT"/>
-              </w:rPr>
-            </w:pPr>
-            <w:r>
-              <w:rPr>
-                <w:lang w:val="es-GT"/>
-              </w:rPr>
-              <w:t>q2</w:t>
-            </w:r>
-            <w:r>
-              <w:rPr>
-                <w:lang w:val="es-GT"/>
-              </w:rPr>
-              <w:t xml:space="preserve"> = s2,s3,</w:t>
+            <w:tcW w:w="2280" w:type="dxa"/>
+            <w:tcBorders/>
+          </w:tcPr>
+          <w:p>
+            <w:pPr>
+              <w:pStyle w:val="Normal"/>
+              <w:spacing w:lineRule="auto" w:line="240" w:before="0" w:after="0"/>
+              <w:rPr>
+                <w:lang w:val="es-GT"/>
+              </w:rPr>
+            </w:pPr>
+            <w:r>
+              <w:rPr>
+                <w:lang w:val="es-GT"/>
+              </w:rPr>
+              <w:t>q2 = s2,s3,</w:t>
             </w:r>
             <w:r>
               <w:rPr>
@@ -1412,7 +1407,7 @@
             </w:r>
             <w:r>
               <w:rPr>
-                <w:rFonts w:asciiTheme="minorHAnsi" w:cstheme="minorBidi" w:eastAsiaTheme="minorHAnsi" w:hAnsiTheme="minorHAnsi"/>
+                <w:rFonts w:eastAsia="Calibri" w:cs="" w:cstheme="minorBidi" w:eastAsiaTheme="minorHAnsi"/>
                 <w:lang w:val="es-GT"/>
               </w:rPr>
               <w:t>s9</w:t>
@@ -1421,7 +1416,7 @@
         </w:tc>
         <w:tc>
           <w:tcPr>
-            <w:tcW w:w="2193" w:type="dxa"/>
+            <w:tcW w:w="2192" w:type="dxa"/>
             <w:tcBorders/>
           </w:tcPr>
           <w:p>
@@ -1483,7 +1478,9 @@
         </w:rPr>
       </w:pPr>
       <w:r>
-        <w:rPr/>
+        <w:rPr>
+          <w:rFonts w:ascii="DejaVu Serif" w:hAnsi="DejaVu Serif"/>
+        </w:rPr>
         <w:drawing>
           <wp:anchor behindDoc="0" distT="0" distB="0" distL="0" distR="0" simplePos="0" locked="0" layoutInCell="1" allowOverlap="1" relativeHeight="6">
             <wp:simplePos x="0" y="0"/>
@@ -1710,12 +1707,12 @@
               <w:pStyle w:val="Normal"/>
               <w:spacing w:lineRule="auto" w:line="240" w:before="0" w:after="0"/>
               <w:rPr>
-                <w:rFonts w:asciiTheme="minorHAnsi" w:cstheme="minorBidi" w:eastAsiaTheme="minorHAnsi" w:hAnsiTheme="minorHAnsi"/>
-              </w:rPr>
-            </w:pPr>
-            <w:r>
-              <w:rPr>
-                <w:rFonts w:asciiTheme="minorHAnsi" w:cstheme="minorBidi" w:eastAsiaTheme="minorHAnsi" w:hAnsiTheme="minorHAnsi"/>
+                <w:rFonts w:ascii="Calibri" w:hAnsi="Calibri" w:eastAsia="Calibri" w:cs="" w:asciiTheme="minorHAnsi" w:cstheme="minorBidi" w:eastAsiaTheme="minorHAnsi" w:hAnsiTheme="minorHAnsi"/>
+              </w:rPr>
+            </w:pPr>
+            <w:r>
+              <w:rPr>
+                <w:rFonts w:eastAsia="Calibri" w:cs="" w:cstheme="minorBidi" w:eastAsiaTheme="minorHAnsi"/>
                 <w:lang w:val="es-GT"/>
               </w:rPr>
               <w:t>q1</w:t>
@@ -1781,12 +1778,12 @@
               <w:pStyle w:val="Normal"/>
               <w:spacing w:lineRule="auto" w:line="240" w:before="0" w:after="0"/>
               <w:rPr>
-                <w:rFonts w:asciiTheme="minorHAnsi" w:cstheme="minorBidi" w:eastAsiaTheme="minorHAnsi" w:hAnsiTheme="minorHAnsi"/>
-              </w:rPr>
-            </w:pPr>
-            <w:r>
-              <w:rPr>
-                <w:rFonts w:asciiTheme="minorHAnsi" w:cstheme="minorBidi" w:eastAsiaTheme="minorHAnsi" w:hAnsiTheme="minorHAnsi"/>
+                <w:rFonts w:ascii="Calibri" w:hAnsi="Calibri" w:eastAsia="Calibri" w:cs="" w:asciiTheme="minorHAnsi" w:cstheme="minorBidi" w:eastAsiaTheme="minorHAnsi" w:hAnsiTheme="minorHAnsi"/>
+              </w:rPr>
+            </w:pPr>
+            <w:r>
+              <w:rPr>
+                <w:rFonts w:eastAsia="Calibri" w:cs="" w:cstheme="minorBidi" w:eastAsiaTheme="minorHAnsi"/>
                 <w:lang w:val="es-GT"/>
               </w:rPr>
               <w:t>q2</w:t>
@@ -2019,8 +2016,8 @@
       </w:tblPr>
       <w:tblGrid>
         <w:gridCol w:w="2389"/>
-        <w:gridCol w:w="2194"/>
-        <w:gridCol w:w="2195"/>
+        <w:gridCol w:w="2193"/>
+        <w:gridCol w:w="2196"/>
       </w:tblGrid>
       <w:tr>
         <w:trPr>
@@ -2050,7 +2047,7 @@
         </w:tc>
         <w:tc>
           <w:tcPr>
-            <w:tcW w:w="2194" w:type="dxa"/>
+            <w:tcW w:w="2193" w:type="dxa"/>
             <w:tcBorders/>
           </w:tcPr>
           <w:p>
@@ -2072,7 +2069,7 @@
         </w:tc>
         <w:tc>
           <w:tcPr>
-            <w:tcW w:w="2195" w:type="dxa"/>
+            <w:tcW w:w="2196" w:type="dxa"/>
             <w:tcBorders/>
           </w:tcPr>
           <w:p>
@@ -2113,7 +2110,7 @@
         </w:tc>
         <w:tc>
           <w:tcPr>
-            <w:tcW w:w="2194" w:type="dxa"/>
+            <w:tcW w:w="2193" w:type="dxa"/>
             <w:tcBorders/>
           </w:tcPr>
           <w:p>
@@ -2134,7 +2131,7 @@
         </w:tc>
         <w:tc>
           <w:tcPr>
-            <w:tcW w:w="2195" w:type="dxa"/>
+            <w:tcW w:w="2196" w:type="dxa"/>
             <w:tcBorders/>
           </w:tcPr>
           <w:p>
@@ -2149,15 +2146,7 @@
             </w:r>
             <w:r>
               <w:rPr/>
-              <w:t>(</w:t>
-            </w:r>
-            <w:r>
-              <w:rPr/>
-              <w:t>q0</w:t>
-            </w:r>
-            <w:r>
-              <w:rPr/>
-              <w:t>, [.]) = s2</w:t>
+              <w:t>(q0, [.]) = s2</w:t>
             </w:r>
           </w:p>
         </w:tc>
@@ -2186,7 +2175,7 @@
         </w:tc>
         <w:tc>
           <w:tcPr>
-            <w:tcW w:w="2194" w:type="dxa"/>
+            <w:tcW w:w="2193" w:type="dxa"/>
             <w:tcBorders/>
           </w:tcPr>
           <w:p>
@@ -2209,7 +2198,7 @@
             </w:r>
             <w:r>
               <w:rPr>
-                <w:rFonts w:asciiTheme="minorHAnsi" w:cstheme="minorBidi" w:eastAsiaTheme="minorHAnsi" w:hAnsiTheme="minorHAnsi"/>
+                <w:rFonts w:eastAsia="Calibri" w:cs="" w:cstheme="minorBidi" w:eastAsiaTheme="minorHAnsi"/>
                 <w:lang w:val="en-US"/>
               </w:rPr>
               <w:t>s3</w:t>
@@ -2218,7 +2207,7 @@
         </w:tc>
         <w:tc>
           <w:tcPr>
-            <w:tcW w:w="2195" w:type="dxa"/>
+            <w:tcW w:w="2196" w:type="dxa"/>
             <w:tcBorders/>
           </w:tcPr>
           <w:p>
@@ -2239,19 +2228,7 @@
               <w:rPr>
                 <w:lang w:val="en-US"/>
               </w:rPr>
-              <w:t>(</w:t>
-            </w:r>
-            <w:r>
-              <w:rPr>
-                <w:lang w:val="en-US"/>
-              </w:rPr>
-              <w:t>q1</w:t>
-            </w:r>
-            <w:r>
-              <w:rPr>
-                <w:lang w:val="en-US"/>
-              </w:rPr>
-              <w:t>, [.]) = s2</w:t>
+              <w:t>(q1, [.]) = s2</w:t>
             </w:r>
           </w:p>
         </w:tc>
@@ -2284,7 +2261,7 @@
         </w:tc>
         <w:tc>
           <w:tcPr>
-            <w:tcW w:w="2194" w:type="dxa"/>
+            <w:tcW w:w="2193" w:type="dxa"/>
             <w:tcBorders/>
           </w:tcPr>
           <w:p>
@@ -2309,7 +2286,7 @@
             </w:r>
             <w:r>
               <w:rPr>
-                <w:rFonts w:asciiTheme="minorHAnsi" w:cstheme="minorBidi" w:eastAsiaTheme="minorHAnsi" w:hAnsiTheme="minorHAnsi"/>
+                <w:rFonts w:eastAsia="Calibri" w:cs="" w:cstheme="minorBidi" w:eastAsiaTheme="minorHAnsi"/>
                 <w:lang w:val="en-US"/>
               </w:rPr>
               <w:t>s3</w:t>
@@ -2318,7 +2295,7 @@
         </w:tc>
         <w:tc>
           <w:tcPr>
-            <w:tcW w:w="2195" w:type="dxa"/>
+            <w:tcW w:w="2196" w:type="dxa"/>
             <w:tcBorders/>
           </w:tcPr>
           <w:p>
@@ -2339,19 +2316,7 @@
               <w:rPr>
                 <w:lang w:val="en-US"/>
               </w:rPr>
-              <w:t>(</w:t>
-            </w:r>
-            <w:r>
-              <w:rPr>
-                <w:lang w:val="en-US"/>
-              </w:rPr>
-              <w:t>q2</w:t>
-            </w:r>
-            <w:r>
-              <w:rPr>
-                <w:lang w:val="en-US"/>
-              </w:rPr>
-              <w:t>, [.]) = { }</w:t>
+              <w:t>(q2, [.]) = { }</w:t>
             </w:r>
           </w:p>
         </w:tc>
@@ -2378,9 +2343,6 @@
         </w:rPr>
       </w:pPr>
       <w:r>
-        <w:rPr>
-          <w:lang w:val="en-US"/>
-        </w:rPr>
         <w:drawing>
           <wp:anchor behindDoc="0" distT="0" distB="0" distL="0" distR="0" simplePos="0" locked="0" layoutInCell="1" allowOverlap="1" relativeHeight="7">
             <wp:simplePos x="0" y="0"/>
@@ -2431,7 +2393,13 @@
         <w:rPr>
           <w:lang w:val="en-US"/>
         </w:rPr>
-        <w:t xml:space="preserve">OPTIMIZACIÓN </w:t>
+        <w:t>O</w:t>
+      </w:r>
+      <w:r>
+        <w:rPr>
+          <w:lang w:val="en-US"/>
+        </w:rPr>
+        <w:t xml:space="preserve">PTIMIZACIÓN </w:t>
       </w:r>
     </w:p>
     <w:tbl>
@@ -3078,7 +3046,9 @@
         </w:rPr>
       </w:pPr>
       <w:r>
-        <w:rPr/>
+        <w:rPr>
+          <w:lang w:val="en-US"/>
+        </w:rPr>
       </w:r>
     </w:p>
     <w:tbl>
@@ -3319,11 +3289,11 @@
         <w:tblLook w:val="04a0" w:noHBand="0" w:noVBand="1" w:firstColumn="1" w:lastRow="0" w:lastColumn="0" w:firstRow="1"/>
       </w:tblPr>
       <w:tblGrid>
-        <w:gridCol w:w="795"/>
-        <w:gridCol w:w="2040"/>
-        <w:gridCol w:w="120"/>
-        <w:gridCol w:w="2775"/>
-        <w:gridCol w:w="219"/>
+        <w:gridCol w:w="851"/>
+        <w:gridCol w:w="2186"/>
+        <w:gridCol w:w="129"/>
+        <w:gridCol w:w="2613"/>
+        <w:gridCol w:w="596"/>
       </w:tblGrid>
       <w:tr>
         <w:trPr>
@@ -3331,7 +3301,7 @@
         </w:trPr>
         <w:tc>
           <w:tcPr>
-            <w:tcW w:w="795" w:type="dxa"/>
+            <w:tcW w:w="851" w:type="dxa"/>
             <w:tcBorders/>
           </w:tcPr>
           <w:p>
@@ -3352,60 +3322,48 @@
         </w:tc>
         <w:tc>
           <w:tcPr>
-            <w:tcW w:w="2040" w:type="dxa"/>
-            <w:tcBorders/>
-          </w:tcPr>
-          <w:p>
-            <w:pPr>
-              <w:pStyle w:val="Normal"/>
-              <w:spacing w:lineRule="auto" w:line="240" w:before="0" w:after="0"/>
-              <w:rPr>
-                <w:lang w:val="en-US"/>
-              </w:rPr>
-            </w:pPr>
-            <w:r>
-              <w:rPr>
-                <w:lang w:val="en-US"/>
-              </w:rPr>
-              <w:t>q0</w:t>
-            </w:r>
-            <w:r>
-              <w:rPr>
-                <w:lang w:val="en-US"/>
-              </w:rPr>
-              <w:t>,</w:t>
-            </w:r>
-            <w:r>
-              <w:rPr>
-                <w:lang w:val="en-US"/>
-              </w:rPr>
-              <w:t>q1</w:t>
-            </w:r>
-          </w:p>
-        </w:tc>
-        <w:tc>
-          <w:tcPr>
-            <w:tcW w:w="120" w:type="dxa"/>
-            <w:tcBorders/>
-          </w:tcPr>
-          <w:p>
-            <w:pPr>
-              <w:pStyle w:val="Normal"/>
-              <w:spacing w:lineRule="auto" w:line="240" w:before="0" w:after="0"/>
-              <w:rPr>
-                <w:lang w:val="en-US"/>
-              </w:rPr>
-            </w:pPr>
-            <w:r>
-              <w:rPr>
-                <w:lang w:val="en-US"/>
-              </w:rPr>
-            </w:r>
-          </w:p>
-        </w:tc>
-        <w:tc>
-          <w:tcPr>
-            <w:tcW w:w="2775" w:type="dxa"/>
+            <w:tcW w:w="2186" w:type="dxa"/>
+            <w:tcBorders/>
+          </w:tcPr>
+          <w:p>
+            <w:pPr>
+              <w:pStyle w:val="Normal"/>
+              <w:spacing w:lineRule="auto" w:line="240" w:before="0" w:after="0"/>
+              <w:rPr>
+                <w:lang w:val="en-US"/>
+              </w:rPr>
+            </w:pPr>
+            <w:r>
+              <w:rPr>
+                <w:lang w:val="en-US"/>
+              </w:rPr>
+              <w:t>q0,q1</w:t>
+            </w:r>
+          </w:p>
+        </w:tc>
+        <w:tc>
+          <w:tcPr>
+            <w:tcW w:w="129" w:type="dxa"/>
+            <w:tcBorders/>
+          </w:tcPr>
+          <w:p>
+            <w:pPr>
+              <w:pStyle w:val="Normal"/>
+              <w:spacing w:lineRule="auto" w:line="240" w:before="0" w:after="0"/>
+              <w:rPr>
+                <w:lang w:val="en-US"/>
+              </w:rPr>
+            </w:pPr>
+            <w:r>
+              <w:rPr>
+                <w:lang w:val="en-US"/>
+              </w:rPr>
+            </w:r>
+          </w:p>
+        </w:tc>
+        <w:tc>
+          <w:tcPr>
+            <w:tcW w:w="2613" w:type="dxa"/>
             <w:tcBorders/>
           </w:tcPr>
           <w:p>
@@ -3426,25 +3384,13 @@
               <w:rPr>
                 <w:lang w:val="en-US"/>
               </w:rPr>
-              <w:t>(</w:t>
-            </w:r>
-            <w:r>
-              <w:rPr>
-                <w:lang w:val="en-US"/>
-              </w:rPr>
-              <w:t>q0</w:t>
-            </w:r>
-            <w:r>
-              <w:rPr>
-                <w:lang w:val="en-US"/>
-              </w:rPr>
-              <w:t>, /puntuacion)  =</w:t>
-            </w:r>
-          </w:p>
-        </w:tc>
-        <w:tc>
-          <w:tcPr>
-            <w:tcW w:w="219" w:type="dxa"/>
+              <w:t>(q0, /puntuacion)  =</w:t>
+            </w:r>
+          </w:p>
+        </w:tc>
+        <w:tc>
+          <w:tcPr>
+            <w:tcW w:w="596" w:type="dxa"/>
             <w:tcBorders/>
           </w:tcPr>
           <w:p>
@@ -3470,7 +3416,7 @@
         </w:trPr>
         <w:tc>
           <w:tcPr>
-            <w:tcW w:w="795" w:type="dxa"/>
+            <w:tcW w:w="851" w:type="dxa"/>
             <w:tcBorders/>
           </w:tcPr>
           <w:p>
@@ -3491,7 +3437,7 @@
         </w:tc>
         <w:tc>
           <w:tcPr>
-            <w:tcW w:w="2040" w:type="dxa"/>
+            <w:tcW w:w="2186" w:type="dxa"/>
             <w:tcBorders/>
           </w:tcPr>
           <w:p>
@@ -3512,27 +3458,27 @@
         </w:tc>
         <w:tc>
           <w:tcPr>
-            <w:tcW w:w="120" w:type="dxa"/>
-            <w:tcBorders/>
-          </w:tcPr>
-          <w:p>
-            <w:pPr>
-              <w:pStyle w:val="Normal"/>
-              <w:spacing w:lineRule="auto" w:line="240" w:before="0" w:after="0"/>
-              <w:rPr>
-                <w:lang w:val="en-US"/>
-              </w:rPr>
-            </w:pPr>
-            <w:r>
-              <w:rPr>
-                <w:lang w:val="en-US"/>
-              </w:rPr>
-            </w:r>
-          </w:p>
-        </w:tc>
-        <w:tc>
-          <w:tcPr>
-            <w:tcW w:w="2775" w:type="dxa"/>
+            <w:tcW w:w="129" w:type="dxa"/>
+            <w:tcBorders/>
+          </w:tcPr>
+          <w:p>
+            <w:pPr>
+              <w:pStyle w:val="Normal"/>
+              <w:spacing w:lineRule="auto" w:line="240" w:before="0" w:after="0"/>
+              <w:rPr>
+                <w:lang w:val="en-US"/>
+              </w:rPr>
+            </w:pPr>
+            <w:r>
+              <w:rPr>
+                <w:lang w:val="en-US"/>
+              </w:rPr>
+            </w:r>
+          </w:p>
+        </w:tc>
+        <w:tc>
+          <w:tcPr>
+            <w:tcW w:w="2613" w:type="dxa"/>
             <w:tcBorders/>
           </w:tcPr>
           <w:p>
@@ -3553,25 +3499,13 @@
               <w:rPr>
                 <w:lang w:val="en-US"/>
               </w:rPr>
-              <w:t>(</w:t>
-            </w:r>
-            <w:r>
-              <w:rPr>
-                <w:lang w:val="en-US"/>
-              </w:rPr>
-              <w:t>q0</w:t>
-            </w:r>
-            <w:r>
-              <w:rPr>
-                <w:lang w:val="en-US"/>
-              </w:rPr>
-              <w:t>, /puntuacion)  =</w:t>
-            </w:r>
-          </w:p>
-        </w:tc>
-        <w:tc>
-          <w:tcPr>
-            <w:tcW w:w="219" w:type="dxa"/>
+              <w:t>(q0, /puntuacion)  =</w:t>
+            </w:r>
+          </w:p>
+        </w:tc>
+        <w:tc>
+          <w:tcPr>
+            <w:tcW w:w="596" w:type="dxa"/>
             <w:tcBorders/>
           </w:tcPr>
           <w:p>
@@ -3597,7 +3531,7 @@
         </w:trPr>
         <w:tc>
           <w:tcPr>
-            <w:tcW w:w="795" w:type="dxa"/>
+            <w:tcW w:w="851" w:type="dxa"/>
             <w:tcBorders/>
           </w:tcPr>
           <w:p>
@@ -3624,7 +3558,7 @@
         </w:tc>
         <w:tc>
           <w:tcPr>
-            <w:tcW w:w="2040" w:type="dxa"/>
+            <w:tcW w:w="2186" w:type="dxa"/>
             <w:tcBorders/>
           </w:tcPr>
           <w:p>
@@ -3651,47 +3585,47 @@
         </w:tc>
         <w:tc>
           <w:tcPr>
-            <w:tcW w:w="120" w:type="dxa"/>
-            <w:tcBorders/>
-          </w:tcPr>
-          <w:p>
-            <w:pPr>
-              <w:pStyle w:val="Normal"/>
-              <w:spacing w:lineRule="auto" w:line="240" w:before="0" w:after="0"/>
-              <w:rPr>
-                <w:lang w:val="en-US"/>
-              </w:rPr>
-            </w:pPr>
-            <w:r>
-              <w:rPr>
-                <w:lang w:val="en-US"/>
-              </w:rPr>
-            </w:r>
-          </w:p>
-        </w:tc>
-        <w:tc>
-          <w:tcPr>
-            <w:tcW w:w="2775" w:type="dxa"/>
-            <w:tcBorders/>
-          </w:tcPr>
-          <w:p>
-            <w:pPr>
-              <w:pStyle w:val="Normal"/>
-              <w:spacing w:lineRule="auto" w:line="240" w:before="0" w:after="0"/>
-              <w:rPr>
-                <w:lang w:val="es-GT"/>
-              </w:rPr>
-            </w:pPr>
-            <w:r>
-              <w:rPr>
-                <w:lang w:val="es-GT"/>
-              </w:rPr>
-            </w:r>
-          </w:p>
-        </w:tc>
-        <w:tc>
-          <w:tcPr>
-            <w:tcW w:w="219" w:type="dxa"/>
+            <w:tcW w:w="129" w:type="dxa"/>
+            <w:tcBorders/>
+          </w:tcPr>
+          <w:p>
+            <w:pPr>
+              <w:pStyle w:val="Normal"/>
+              <w:spacing w:lineRule="auto" w:line="240" w:before="0" w:after="0"/>
+              <w:rPr>
+                <w:lang w:val="en-US"/>
+              </w:rPr>
+            </w:pPr>
+            <w:r>
+              <w:rPr>
+                <w:lang w:val="en-US"/>
+              </w:rPr>
+            </w:r>
+          </w:p>
+        </w:tc>
+        <w:tc>
+          <w:tcPr>
+            <w:tcW w:w="2613" w:type="dxa"/>
+            <w:tcBorders/>
+          </w:tcPr>
+          <w:p>
+            <w:pPr>
+              <w:pStyle w:val="Normal"/>
+              <w:spacing w:lineRule="auto" w:line="240" w:before="0" w:after="0"/>
+              <w:rPr>
+                <w:lang w:val="es-GT"/>
+              </w:rPr>
+            </w:pPr>
+            <w:r>
+              <w:rPr>
+                <w:lang w:val="es-GT"/>
+              </w:rPr>
+            </w:r>
+          </w:p>
+        </w:tc>
+        <w:tc>
+          <w:tcPr>
+            <w:tcW w:w="596" w:type="dxa"/>
             <w:tcBorders/>
           </w:tcPr>
           <w:p>
@@ -3716,7 +3650,7 @@
         </w:trPr>
         <w:tc>
           <w:tcPr>
-            <w:tcW w:w="795" w:type="dxa"/>
+            <w:tcW w:w="851" w:type="dxa"/>
             <w:tcBorders/>
           </w:tcPr>
           <w:p>
@@ -3737,7 +3671,7 @@
         </w:tc>
         <w:tc>
           <w:tcPr>
-            <w:tcW w:w="2040" w:type="dxa"/>
+            <w:tcW w:w="2186" w:type="dxa"/>
             <w:tcBorders/>
           </w:tcPr>
           <w:p>
@@ -3758,47 +3692,47 @@
         </w:tc>
         <w:tc>
           <w:tcPr>
-            <w:tcW w:w="120" w:type="dxa"/>
-            <w:tcBorders/>
-          </w:tcPr>
-          <w:p>
-            <w:pPr>
-              <w:pStyle w:val="Normal"/>
-              <w:spacing w:lineRule="auto" w:line="240" w:before="0" w:after="0"/>
-              <w:rPr>
-                <w:lang w:val="es-GT"/>
-              </w:rPr>
-            </w:pPr>
-            <w:r>
-              <w:rPr>
-                <w:lang w:val="es-GT"/>
-              </w:rPr>
-            </w:r>
-          </w:p>
-        </w:tc>
-        <w:tc>
-          <w:tcPr>
-            <w:tcW w:w="2775" w:type="dxa"/>
-            <w:tcBorders/>
-          </w:tcPr>
-          <w:p>
-            <w:pPr>
-              <w:pStyle w:val="Normal"/>
-              <w:spacing w:lineRule="auto" w:line="240" w:before="0" w:after="0"/>
-              <w:rPr>
-                <w:lang w:val="es-GT"/>
-              </w:rPr>
-            </w:pPr>
-            <w:r>
-              <w:rPr>
-                <w:lang w:val="es-GT"/>
-              </w:rPr>
-            </w:r>
-          </w:p>
-        </w:tc>
-        <w:tc>
-          <w:tcPr>
-            <w:tcW w:w="219" w:type="dxa"/>
+            <w:tcW w:w="129" w:type="dxa"/>
+            <w:tcBorders/>
+          </w:tcPr>
+          <w:p>
+            <w:pPr>
+              <w:pStyle w:val="Normal"/>
+              <w:spacing w:lineRule="auto" w:line="240" w:before="0" w:after="0"/>
+              <w:rPr>
+                <w:lang w:val="es-GT"/>
+              </w:rPr>
+            </w:pPr>
+            <w:r>
+              <w:rPr>
+                <w:lang w:val="es-GT"/>
+              </w:rPr>
+            </w:r>
+          </w:p>
+        </w:tc>
+        <w:tc>
+          <w:tcPr>
+            <w:tcW w:w="2613" w:type="dxa"/>
+            <w:tcBorders/>
+          </w:tcPr>
+          <w:p>
+            <w:pPr>
+              <w:pStyle w:val="Normal"/>
+              <w:spacing w:lineRule="auto" w:line="240" w:before="0" w:after="0"/>
+              <w:rPr>
+                <w:lang w:val="es-GT"/>
+              </w:rPr>
+            </w:pPr>
+            <w:r>
+              <w:rPr>
+                <w:lang w:val="es-GT"/>
+              </w:rPr>
+            </w:r>
+          </w:p>
+        </w:tc>
+        <w:tc>
+          <w:tcPr>
+            <w:tcW w:w="596" w:type="dxa"/>
             <w:tcBorders/>
           </w:tcPr>
           <w:p>
@@ -3878,7 +3812,7 @@
       <w:r>
         <w:rPr/>
         <w:drawing>
-          <wp:anchor behindDoc="0" distT="0" distB="0" distL="0" distR="0" simplePos="0" locked="0" layoutInCell="1" allowOverlap="1" relativeHeight="10">
+          <wp:anchor behindDoc="0" distT="0" distB="0" distL="0" distR="0" simplePos="0" locked="0" layoutInCell="1" allowOverlap="1" relativeHeight="9">
             <wp:simplePos x="0" y="0"/>
             <wp:positionH relativeFrom="column">
               <wp:posOffset>684530</wp:posOffset>
@@ -4004,7 +3938,9 @@
         </w:rPr>
       </w:pPr>
       <w:r>
-        <w:rPr/>
+        <w:rPr>
+          <w:lang w:val="en-US"/>
+        </w:rPr>
       </w:r>
     </w:p>
     <w:tbl>
@@ -4245,11 +4181,11 @@
         <w:tblLook w:val="04a0" w:noHBand="0" w:noVBand="1" w:firstColumn="1" w:lastRow="0" w:lastColumn="0" w:firstRow="1"/>
       </w:tblPr>
       <w:tblGrid>
-        <w:gridCol w:w="795"/>
-        <w:gridCol w:w="2040"/>
-        <w:gridCol w:w="120"/>
-        <w:gridCol w:w="2775"/>
-        <w:gridCol w:w="219"/>
+        <w:gridCol w:w="851"/>
+        <w:gridCol w:w="2186"/>
+        <w:gridCol w:w="129"/>
+        <w:gridCol w:w="2676"/>
+        <w:gridCol w:w="533"/>
       </w:tblGrid>
       <w:tr>
         <w:trPr>
@@ -4257,7 +4193,7 @@
         </w:trPr>
         <w:tc>
           <w:tcPr>
-            <w:tcW w:w="795" w:type="dxa"/>
+            <w:tcW w:w="851" w:type="dxa"/>
             <w:tcBorders/>
           </w:tcPr>
           <w:p>
@@ -4278,60 +4214,48 @@
         </w:tc>
         <w:tc>
           <w:tcPr>
-            <w:tcW w:w="2040" w:type="dxa"/>
-            <w:tcBorders/>
-          </w:tcPr>
-          <w:p>
-            <w:pPr>
-              <w:pStyle w:val="Normal"/>
-              <w:spacing w:lineRule="auto" w:line="240" w:before="0" w:after="0"/>
-              <w:rPr>
-                <w:lang w:val="en-US"/>
-              </w:rPr>
-            </w:pPr>
-            <w:r>
-              <w:rPr>
-                <w:lang w:val="en-US"/>
-              </w:rPr>
-              <w:t>q0</w:t>
-            </w:r>
-            <w:r>
-              <w:rPr>
-                <w:lang w:val="en-US"/>
-              </w:rPr>
-              <w:t>,</w:t>
-            </w:r>
-            <w:r>
-              <w:rPr>
-                <w:lang w:val="en-US"/>
-              </w:rPr>
-              <w:t>q1</w:t>
-            </w:r>
-          </w:p>
-        </w:tc>
-        <w:tc>
-          <w:tcPr>
-            <w:tcW w:w="120" w:type="dxa"/>
-            <w:tcBorders/>
-          </w:tcPr>
-          <w:p>
-            <w:pPr>
-              <w:pStyle w:val="Normal"/>
-              <w:spacing w:lineRule="auto" w:line="240" w:before="0" w:after="0"/>
-              <w:rPr>
-                <w:lang w:val="en-US"/>
-              </w:rPr>
-            </w:pPr>
-            <w:r>
-              <w:rPr>
-                <w:lang w:val="en-US"/>
-              </w:rPr>
-            </w:r>
-          </w:p>
-        </w:tc>
-        <w:tc>
-          <w:tcPr>
-            <w:tcW w:w="2775" w:type="dxa"/>
+            <w:tcW w:w="2186" w:type="dxa"/>
+            <w:tcBorders/>
+          </w:tcPr>
+          <w:p>
+            <w:pPr>
+              <w:pStyle w:val="Normal"/>
+              <w:spacing w:lineRule="auto" w:line="240" w:before="0" w:after="0"/>
+              <w:rPr>
+                <w:lang w:val="en-US"/>
+              </w:rPr>
+            </w:pPr>
+            <w:r>
+              <w:rPr>
+                <w:lang w:val="en-US"/>
+              </w:rPr>
+              <w:t>q0,q1</w:t>
+            </w:r>
+          </w:p>
+        </w:tc>
+        <w:tc>
+          <w:tcPr>
+            <w:tcW w:w="129" w:type="dxa"/>
+            <w:tcBorders/>
+          </w:tcPr>
+          <w:p>
+            <w:pPr>
+              <w:pStyle w:val="Normal"/>
+              <w:spacing w:lineRule="auto" w:line="240" w:before="0" w:after="0"/>
+              <w:rPr>
+                <w:lang w:val="en-US"/>
+              </w:rPr>
+            </w:pPr>
+            <w:r>
+              <w:rPr>
+                <w:lang w:val="en-US"/>
+              </w:rPr>
+            </w:r>
+          </w:p>
+        </w:tc>
+        <w:tc>
+          <w:tcPr>
+            <w:tcW w:w="2676" w:type="dxa"/>
             <w:tcBorders/>
           </w:tcPr>
           <w:p>
@@ -4352,25 +4276,13 @@
               <w:rPr>
                 <w:lang w:val="en-US"/>
               </w:rPr>
-              <w:t>(</w:t>
-            </w:r>
-            <w:r>
-              <w:rPr>
-                <w:lang w:val="en-US"/>
-              </w:rPr>
-              <w:t>q0</w:t>
-            </w:r>
-            <w:r>
-              <w:rPr>
-                <w:lang w:val="en-US"/>
-              </w:rPr>
-              <w:t>, /operador)  =</w:t>
-            </w:r>
-          </w:p>
-        </w:tc>
-        <w:tc>
-          <w:tcPr>
-            <w:tcW w:w="219" w:type="dxa"/>
+              <w:t>(q0, /operador)  =</w:t>
+            </w:r>
+          </w:p>
+        </w:tc>
+        <w:tc>
+          <w:tcPr>
+            <w:tcW w:w="533" w:type="dxa"/>
             <w:tcBorders/>
           </w:tcPr>
           <w:p>
@@ -4396,7 +4308,7 @@
         </w:trPr>
         <w:tc>
           <w:tcPr>
-            <w:tcW w:w="795" w:type="dxa"/>
+            <w:tcW w:w="851" w:type="dxa"/>
             <w:tcBorders/>
           </w:tcPr>
           <w:p>
@@ -4417,7 +4329,7 @@
         </w:tc>
         <w:tc>
           <w:tcPr>
-            <w:tcW w:w="2040" w:type="dxa"/>
+            <w:tcW w:w="2186" w:type="dxa"/>
             <w:tcBorders/>
           </w:tcPr>
           <w:p>
@@ -4438,27 +4350,27 @@
         </w:tc>
         <w:tc>
           <w:tcPr>
-            <w:tcW w:w="120" w:type="dxa"/>
-            <w:tcBorders/>
-          </w:tcPr>
-          <w:p>
-            <w:pPr>
-              <w:pStyle w:val="Normal"/>
-              <w:spacing w:lineRule="auto" w:line="240" w:before="0" w:after="0"/>
-              <w:rPr>
-                <w:lang w:val="en-US"/>
-              </w:rPr>
-            </w:pPr>
-            <w:r>
-              <w:rPr>
-                <w:lang w:val="en-US"/>
-              </w:rPr>
-            </w:r>
-          </w:p>
-        </w:tc>
-        <w:tc>
-          <w:tcPr>
-            <w:tcW w:w="2775" w:type="dxa"/>
+            <w:tcW w:w="129" w:type="dxa"/>
+            <w:tcBorders/>
+          </w:tcPr>
+          <w:p>
+            <w:pPr>
+              <w:pStyle w:val="Normal"/>
+              <w:spacing w:lineRule="auto" w:line="240" w:before="0" w:after="0"/>
+              <w:rPr>
+                <w:lang w:val="en-US"/>
+              </w:rPr>
+            </w:pPr>
+            <w:r>
+              <w:rPr>
+                <w:lang w:val="en-US"/>
+              </w:rPr>
+            </w:r>
+          </w:p>
+        </w:tc>
+        <w:tc>
+          <w:tcPr>
+            <w:tcW w:w="2676" w:type="dxa"/>
             <w:tcBorders/>
           </w:tcPr>
           <w:p>
@@ -4479,25 +4391,13 @@
               <w:rPr>
                 <w:lang w:val="en-US"/>
               </w:rPr>
-              <w:t>(</w:t>
-            </w:r>
-            <w:r>
-              <w:rPr>
-                <w:lang w:val="en-US"/>
-              </w:rPr>
-              <w:t>q0</w:t>
-            </w:r>
-            <w:r>
-              <w:rPr>
-                <w:lang w:val="en-US"/>
-              </w:rPr>
-              <w:t>, /operador)  =</w:t>
-            </w:r>
-          </w:p>
-        </w:tc>
-        <w:tc>
-          <w:tcPr>
-            <w:tcW w:w="219" w:type="dxa"/>
+              <w:t>(q0, /operador)  =</w:t>
+            </w:r>
+          </w:p>
+        </w:tc>
+        <w:tc>
+          <w:tcPr>
+            <w:tcW w:w="533" w:type="dxa"/>
             <w:tcBorders/>
           </w:tcPr>
           <w:p>
@@ -4523,7 +4423,7 @@
         </w:trPr>
         <w:tc>
           <w:tcPr>
-            <w:tcW w:w="795" w:type="dxa"/>
+            <w:tcW w:w="851" w:type="dxa"/>
             <w:tcBorders/>
           </w:tcPr>
           <w:p>
@@ -4550,28 +4450,22 @@
         </w:tc>
         <w:tc>
           <w:tcPr>
-            <w:tcW w:w="2040" w:type="dxa"/>
-            <w:tcBorders/>
-          </w:tcPr>
-          <w:p>
-            <w:pPr>
-              <w:pStyle w:val="Normal"/>
-              <w:spacing w:lineRule="auto" w:line="240" w:before="0" w:after="0"/>
-              <w:rPr>
-                <w:lang w:val="es-GT"/>
-              </w:rPr>
-            </w:pPr>
-            <w:r>
-              <w:rPr>
-                <w:lang w:val="en-US"/>
-              </w:rPr>
-              <w:t>[</w:t>
-            </w:r>
-            <w:r>
-              <w:rPr>
-                <w:lang w:val="en-US"/>
-              </w:rPr>
-              <w:t xml:space="preserve"> + ] [ - ] [ </w:t>
+            <w:tcW w:w="2186" w:type="dxa"/>
+            <w:tcBorders/>
+          </w:tcPr>
+          <w:p>
+            <w:pPr>
+              <w:pStyle w:val="Normal"/>
+              <w:spacing w:lineRule="auto" w:line="240" w:before="0" w:after="0"/>
+              <w:rPr>
+                <w:lang w:val="es-GT"/>
+              </w:rPr>
+            </w:pPr>
+            <w:r>
+              <w:rPr>
+                <w:lang w:val="en-US"/>
+              </w:rPr>
+              <w:t xml:space="preserve">[ + ] [ - ] [ </w:t>
             </w:r>
             <w:r>
               <w:rPr>
@@ -4583,47 +4477,47 @@
         </w:tc>
         <w:tc>
           <w:tcPr>
-            <w:tcW w:w="120" w:type="dxa"/>
-            <w:tcBorders/>
-          </w:tcPr>
-          <w:p>
-            <w:pPr>
-              <w:pStyle w:val="Normal"/>
-              <w:spacing w:lineRule="auto" w:line="240" w:before="0" w:after="0"/>
-              <w:rPr>
-                <w:lang w:val="en-US"/>
-              </w:rPr>
-            </w:pPr>
-            <w:r>
-              <w:rPr>
-                <w:lang w:val="en-US"/>
-              </w:rPr>
-            </w:r>
-          </w:p>
-        </w:tc>
-        <w:tc>
-          <w:tcPr>
-            <w:tcW w:w="2775" w:type="dxa"/>
-            <w:tcBorders/>
-          </w:tcPr>
-          <w:p>
-            <w:pPr>
-              <w:pStyle w:val="Normal"/>
-              <w:spacing w:lineRule="auto" w:line="240" w:before="0" w:after="0"/>
-              <w:rPr>
-                <w:lang w:val="es-GT"/>
-              </w:rPr>
-            </w:pPr>
-            <w:r>
-              <w:rPr>
-                <w:lang w:val="es-GT"/>
-              </w:rPr>
-            </w:r>
-          </w:p>
-        </w:tc>
-        <w:tc>
-          <w:tcPr>
-            <w:tcW w:w="219" w:type="dxa"/>
+            <w:tcW w:w="129" w:type="dxa"/>
+            <w:tcBorders/>
+          </w:tcPr>
+          <w:p>
+            <w:pPr>
+              <w:pStyle w:val="Normal"/>
+              <w:spacing w:lineRule="auto" w:line="240" w:before="0" w:after="0"/>
+              <w:rPr>
+                <w:lang w:val="en-US"/>
+              </w:rPr>
+            </w:pPr>
+            <w:r>
+              <w:rPr>
+                <w:lang w:val="en-US"/>
+              </w:rPr>
+            </w:r>
+          </w:p>
+        </w:tc>
+        <w:tc>
+          <w:tcPr>
+            <w:tcW w:w="2676" w:type="dxa"/>
+            <w:tcBorders/>
+          </w:tcPr>
+          <w:p>
+            <w:pPr>
+              <w:pStyle w:val="Normal"/>
+              <w:spacing w:lineRule="auto" w:line="240" w:before="0" w:after="0"/>
+              <w:rPr>
+                <w:lang w:val="es-GT"/>
+              </w:rPr>
+            </w:pPr>
+            <w:r>
+              <w:rPr>
+                <w:lang w:val="es-GT"/>
+              </w:rPr>
+            </w:r>
+          </w:p>
+        </w:tc>
+        <w:tc>
+          <w:tcPr>
+            <w:tcW w:w="533" w:type="dxa"/>
             <w:tcBorders/>
           </w:tcPr>
           <w:p>
@@ -4648,7 +4542,7 @@
         </w:trPr>
         <w:tc>
           <w:tcPr>
-            <w:tcW w:w="795" w:type="dxa"/>
+            <w:tcW w:w="851" w:type="dxa"/>
             <w:tcBorders/>
           </w:tcPr>
           <w:p>
@@ -4669,7 +4563,7 @@
         </w:tc>
         <w:tc>
           <w:tcPr>
-            <w:tcW w:w="2040" w:type="dxa"/>
+            <w:tcW w:w="2186" w:type="dxa"/>
             <w:tcBorders/>
           </w:tcPr>
           <w:p>
@@ -4690,47 +4584,47 @@
         </w:tc>
         <w:tc>
           <w:tcPr>
-            <w:tcW w:w="120" w:type="dxa"/>
-            <w:tcBorders/>
-          </w:tcPr>
-          <w:p>
-            <w:pPr>
-              <w:pStyle w:val="Normal"/>
-              <w:spacing w:lineRule="auto" w:line="240" w:before="0" w:after="0"/>
-              <w:rPr>
-                <w:lang w:val="es-GT"/>
-              </w:rPr>
-            </w:pPr>
-            <w:r>
-              <w:rPr>
-                <w:lang w:val="es-GT"/>
-              </w:rPr>
-            </w:r>
-          </w:p>
-        </w:tc>
-        <w:tc>
-          <w:tcPr>
-            <w:tcW w:w="2775" w:type="dxa"/>
-            <w:tcBorders/>
-          </w:tcPr>
-          <w:p>
-            <w:pPr>
-              <w:pStyle w:val="Normal"/>
-              <w:spacing w:lineRule="auto" w:line="240" w:before="0" w:after="0"/>
-              <w:rPr>
-                <w:lang w:val="es-GT"/>
-              </w:rPr>
-            </w:pPr>
-            <w:r>
-              <w:rPr>
-                <w:lang w:val="es-GT"/>
-              </w:rPr>
-            </w:r>
-          </w:p>
-        </w:tc>
-        <w:tc>
-          <w:tcPr>
-            <w:tcW w:w="219" w:type="dxa"/>
+            <w:tcW w:w="129" w:type="dxa"/>
+            <w:tcBorders/>
+          </w:tcPr>
+          <w:p>
+            <w:pPr>
+              <w:pStyle w:val="Normal"/>
+              <w:spacing w:lineRule="auto" w:line="240" w:before="0" w:after="0"/>
+              <w:rPr>
+                <w:lang w:val="es-GT"/>
+              </w:rPr>
+            </w:pPr>
+            <w:r>
+              <w:rPr>
+                <w:lang w:val="es-GT"/>
+              </w:rPr>
+            </w:r>
+          </w:p>
+        </w:tc>
+        <w:tc>
+          <w:tcPr>
+            <w:tcW w:w="2676" w:type="dxa"/>
+            <w:tcBorders/>
+          </w:tcPr>
+          <w:p>
+            <w:pPr>
+              <w:pStyle w:val="Normal"/>
+              <w:spacing w:lineRule="auto" w:line="240" w:before="0" w:after="0"/>
+              <w:rPr>
+                <w:lang w:val="es-GT"/>
+              </w:rPr>
+            </w:pPr>
+            <w:r>
+              <w:rPr>
+                <w:lang w:val="es-GT"/>
+              </w:rPr>
+            </w:r>
+          </w:p>
+        </w:tc>
+        <w:tc>
+          <w:tcPr>
+            <w:tcW w:w="533" w:type="dxa"/>
             <w:tcBorders/>
           </w:tcPr>
           <w:p>
@@ -4803,7 +4697,7 @@
       <w:r>
         <w:rPr/>
         <w:drawing>
-          <wp:anchor behindDoc="0" distT="0" distB="0" distL="0" distR="0" simplePos="0" locked="0" layoutInCell="1" allowOverlap="1" relativeHeight="12">
+          <wp:anchor behindDoc="0" distT="0" distB="0" distL="0" distR="0" simplePos="0" locked="0" layoutInCell="1" allowOverlap="1" relativeHeight="10">
             <wp:simplePos x="0" y="0"/>
             <wp:positionH relativeFrom="column">
               <wp:posOffset>57785</wp:posOffset>
@@ -4935,7 +4829,9 @@
         </w:rPr>
       </w:pPr>
       <w:r>
-        <w:rPr/>
+        <w:rPr>
+          <w:lang w:val="en-US"/>
+        </w:rPr>
       </w:r>
     </w:p>
     <w:tbl>
@@ -5176,11 +5072,11 @@
         <w:tblLook w:val="04a0" w:noHBand="0" w:noVBand="1" w:firstColumn="1" w:lastRow="0" w:lastColumn="0" w:firstRow="1"/>
       </w:tblPr>
       <w:tblGrid>
-        <w:gridCol w:w="795"/>
-        <w:gridCol w:w="2205"/>
-        <w:gridCol w:w="113"/>
-        <w:gridCol w:w="2617"/>
-        <w:gridCol w:w="219"/>
+        <w:gridCol w:w="851"/>
+        <w:gridCol w:w="2209"/>
+        <w:gridCol w:w="165"/>
+        <w:gridCol w:w="2610"/>
+        <w:gridCol w:w="540"/>
       </w:tblGrid>
       <w:tr>
         <w:trPr>
@@ -5188,7 +5084,7 @@
         </w:trPr>
         <w:tc>
           <w:tcPr>
-            <w:tcW w:w="795" w:type="dxa"/>
+            <w:tcW w:w="851" w:type="dxa"/>
             <w:tcBorders/>
           </w:tcPr>
           <w:p>
@@ -5209,60 +5105,48 @@
         </w:tc>
         <w:tc>
           <w:tcPr>
-            <w:tcW w:w="2205" w:type="dxa"/>
-            <w:tcBorders/>
-          </w:tcPr>
-          <w:p>
-            <w:pPr>
-              <w:pStyle w:val="Normal"/>
-              <w:spacing w:lineRule="auto" w:line="240" w:before="0" w:after="0"/>
-              <w:rPr>
-                <w:lang w:val="en-US"/>
-              </w:rPr>
-            </w:pPr>
-            <w:r>
-              <w:rPr>
-                <w:lang w:val="en-US"/>
-              </w:rPr>
-              <w:t>q0</w:t>
-            </w:r>
-            <w:r>
-              <w:rPr>
-                <w:lang w:val="en-US"/>
-              </w:rPr>
-              <w:t>,</w:t>
-            </w:r>
-            <w:r>
-              <w:rPr>
-                <w:lang w:val="en-US"/>
-              </w:rPr>
-              <w:t>q1</w:t>
-            </w:r>
-          </w:p>
-        </w:tc>
-        <w:tc>
-          <w:tcPr>
-            <w:tcW w:w="113" w:type="dxa"/>
-            <w:tcBorders/>
-          </w:tcPr>
-          <w:p>
-            <w:pPr>
-              <w:pStyle w:val="Normal"/>
-              <w:spacing w:lineRule="auto" w:line="240" w:before="0" w:after="0"/>
-              <w:rPr>
-                <w:lang w:val="en-US"/>
-              </w:rPr>
-            </w:pPr>
-            <w:r>
-              <w:rPr>
-                <w:lang w:val="en-US"/>
-              </w:rPr>
-            </w:r>
-          </w:p>
-        </w:tc>
-        <w:tc>
-          <w:tcPr>
-            <w:tcW w:w="2617" w:type="dxa"/>
+            <w:tcW w:w="2209" w:type="dxa"/>
+            <w:tcBorders/>
+          </w:tcPr>
+          <w:p>
+            <w:pPr>
+              <w:pStyle w:val="Normal"/>
+              <w:spacing w:lineRule="auto" w:line="240" w:before="0" w:after="0"/>
+              <w:rPr>
+                <w:lang w:val="en-US"/>
+              </w:rPr>
+            </w:pPr>
+            <w:r>
+              <w:rPr>
+                <w:lang w:val="en-US"/>
+              </w:rPr>
+              <w:t>q0,q1</w:t>
+            </w:r>
+          </w:p>
+        </w:tc>
+        <w:tc>
+          <w:tcPr>
+            <w:tcW w:w="165" w:type="dxa"/>
+            <w:tcBorders/>
+          </w:tcPr>
+          <w:p>
+            <w:pPr>
+              <w:pStyle w:val="Normal"/>
+              <w:spacing w:lineRule="auto" w:line="240" w:before="0" w:after="0"/>
+              <w:rPr>
+                <w:lang w:val="en-US"/>
+              </w:rPr>
+            </w:pPr>
+            <w:r>
+              <w:rPr>
+                <w:lang w:val="en-US"/>
+              </w:rPr>
+            </w:r>
+          </w:p>
+        </w:tc>
+        <w:tc>
+          <w:tcPr>
+            <w:tcW w:w="2610" w:type="dxa"/>
             <w:tcBorders/>
           </w:tcPr>
           <w:p>
@@ -5283,25 +5167,13 @@
               <w:rPr>
                 <w:lang w:val="en-US"/>
               </w:rPr>
-              <w:t>(</w:t>
-            </w:r>
-            <w:r>
-              <w:rPr>
-                <w:lang w:val="en-US"/>
-              </w:rPr>
-              <w:t>q0</w:t>
-            </w:r>
-            <w:r>
-              <w:rPr>
-                <w:lang w:val="en-US"/>
-              </w:rPr>
-              <w:t>, /agrupacion)  =</w:t>
-            </w:r>
-          </w:p>
-        </w:tc>
-        <w:tc>
-          <w:tcPr>
-            <w:tcW w:w="219" w:type="dxa"/>
+              <w:t>(q0, /agrupacion)  =</w:t>
+            </w:r>
+          </w:p>
+        </w:tc>
+        <w:tc>
+          <w:tcPr>
+            <w:tcW w:w="540" w:type="dxa"/>
             <w:tcBorders/>
           </w:tcPr>
           <w:p>
@@ -5327,7 +5199,7 @@
         </w:trPr>
         <w:tc>
           <w:tcPr>
-            <w:tcW w:w="795" w:type="dxa"/>
+            <w:tcW w:w="851" w:type="dxa"/>
             <w:tcBorders/>
           </w:tcPr>
           <w:p>
@@ -5348,7 +5220,7 @@
         </w:tc>
         <w:tc>
           <w:tcPr>
-            <w:tcW w:w="2205" w:type="dxa"/>
+            <w:tcW w:w="2209" w:type="dxa"/>
             <w:tcBorders/>
           </w:tcPr>
           <w:p>
@@ -5369,27 +5241,27 @@
         </w:tc>
         <w:tc>
           <w:tcPr>
-            <w:tcW w:w="113" w:type="dxa"/>
-            <w:tcBorders/>
-          </w:tcPr>
-          <w:p>
-            <w:pPr>
-              <w:pStyle w:val="Normal"/>
-              <w:spacing w:lineRule="auto" w:line="240" w:before="0" w:after="0"/>
-              <w:rPr>
-                <w:lang w:val="en-US"/>
-              </w:rPr>
-            </w:pPr>
-            <w:r>
-              <w:rPr>
-                <w:lang w:val="en-US"/>
-              </w:rPr>
-            </w:r>
-          </w:p>
-        </w:tc>
-        <w:tc>
-          <w:tcPr>
-            <w:tcW w:w="2617" w:type="dxa"/>
+            <w:tcW w:w="165" w:type="dxa"/>
+            <w:tcBorders/>
+          </w:tcPr>
+          <w:p>
+            <w:pPr>
+              <w:pStyle w:val="Normal"/>
+              <w:spacing w:lineRule="auto" w:line="240" w:before="0" w:after="0"/>
+              <w:rPr>
+                <w:lang w:val="en-US"/>
+              </w:rPr>
+            </w:pPr>
+            <w:r>
+              <w:rPr>
+                <w:lang w:val="en-US"/>
+              </w:rPr>
+            </w:r>
+          </w:p>
+        </w:tc>
+        <w:tc>
+          <w:tcPr>
+            <w:tcW w:w="2610" w:type="dxa"/>
             <w:tcBorders/>
           </w:tcPr>
           <w:p>
@@ -5410,25 +5282,13 @@
               <w:rPr>
                 <w:lang w:val="en-US"/>
               </w:rPr>
-              <w:t>(</w:t>
-            </w:r>
-            <w:r>
-              <w:rPr>
-                <w:lang w:val="en-US"/>
-              </w:rPr>
-              <w:t>q0</w:t>
-            </w:r>
-            <w:r>
-              <w:rPr>
-                <w:lang w:val="en-US"/>
-              </w:rPr>
-              <w:t>, /agrupacion)  =</w:t>
-            </w:r>
-          </w:p>
-        </w:tc>
-        <w:tc>
-          <w:tcPr>
-            <w:tcW w:w="219" w:type="dxa"/>
+              <w:t>(q0, /agrupacion)  =</w:t>
+            </w:r>
+          </w:p>
+        </w:tc>
+        <w:tc>
+          <w:tcPr>
+            <w:tcW w:w="540" w:type="dxa"/>
             <w:tcBorders/>
           </w:tcPr>
           <w:p>
@@ -5454,7 +5314,7 @@
         </w:trPr>
         <w:tc>
           <w:tcPr>
-            <w:tcW w:w="795" w:type="dxa"/>
+            <w:tcW w:w="851" w:type="dxa"/>
             <w:tcBorders/>
           </w:tcPr>
           <w:p>
@@ -5481,7 +5341,7 @@
         </w:tc>
         <w:tc>
           <w:tcPr>
-            <w:tcW w:w="2205" w:type="dxa"/>
+            <w:tcW w:w="2209" w:type="dxa"/>
             <w:tcBorders/>
           </w:tcPr>
           <w:p>
@@ -5504,47 +5364,47 @@
         </w:tc>
         <w:tc>
           <w:tcPr>
-            <w:tcW w:w="113" w:type="dxa"/>
-            <w:tcBorders/>
-          </w:tcPr>
-          <w:p>
-            <w:pPr>
-              <w:pStyle w:val="Normal"/>
-              <w:spacing w:lineRule="auto" w:line="240" w:before="0" w:after="0"/>
-              <w:rPr>
-                <w:lang w:val="en-US"/>
-              </w:rPr>
-            </w:pPr>
-            <w:r>
-              <w:rPr>
-                <w:lang w:val="en-US"/>
-              </w:rPr>
-            </w:r>
-          </w:p>
-        </w:tc>
-        <w:tc>
-          <w:tcPr>
-            <w:tcW w:w="2617" w:type="dxa"/>
-            <w:tcBorders/>
-          </w:tcPr>
-          <w:p>
-            <w:pPr>
-              <w:pStyle w:val="Normal"/>
-              <w:spacing w:lineRule="auto" w:line="240" w:before="0" w:after="0"/>
-              <w:rPr>
-                <w:lang w:val="es-GT"/>
-              </w:rPr>
-            </w:pPr>
-            <w:r>
-              <w:rPr>
-                <w:lang w:val="es-GT"/>
-              </w:rPr>
-            </w:r>
-          </w:p>
-        </w:tc>
-        <w:tc>
-          <w:tcPr>
-            <w:tcW w:w="219" w:type="dxa"/>
+            <w:tcW w:w="165" w:type="dxa"/>
+            <w:tcBorders/>
+          </w:tcPr>
+          <w:p>
+            <w:pPr>
+              <w:pStyle w:val="Normal"/>
+              <w:spacing w:lineRule="auto" w:line="240" w:before="0" w:after="0"/>
+              <w:rPr>
+                <w:lang w:val="en-US"/>
+              </w:rPr>
+            </w:pPr>
+            <w:r>
+              <w:rPr>
+                <w:lang w:val="en-US"/>
+              </w:rPr>
+            </w:r>
+          </w:p>
+        </w:tc>
+        <w:tc>
+          <w:tcPr>
+            <w:tcW w:w="2610" w:type="dxa"/>
+            <w:tcBorders/>
+          </w:tcPr>
+          <w:p>
+            <w:pPr>
+              <w:pStyle w:val="Normal"/>
+              <w:spacing w:lineRule="auto" w:line="240" w:before="0" w:after="0"/>
+              <w:rPr>
+                <w:lang w:val="es-GT"/>
+              </w:rPr>
+            </w:pPr>
+            <w:r>
+              <w:rPr>
+                <w:lang w:val="es-GT"/>
+              </w:rPr>
+            </w:r>
+          </w:p>
+        </w:tc>
+        <w:tc>
+          <w:tcPr>
+            <w:tcW w:w="540" w:type="dxa"/>
             <w:tcBorders/>
           </w:tcPr>
           <w:p>
@@ -5569,7 +5429,7 @@
         </w:trPr>
         <w:tc>
           <w:tcPr>
-            <w:tcW w:w="795" w:type="dxa"/>
+            <w:tcW w:w="851" w:type="dxa"/>
             <w:tcBorders/>
           </w:tcPr>
           <w:p>
@@ -5590,7 +5450,7 @@
         </w:tc>
         <w:tc>
           <w:tcPr>
-            <w:tcW w:w="2205" w:type="dxa"/>
+            <w:tcW w:w="2209" w:type="dxa"/>
             <w:tcBorders/>
           </w:tcPr>
           <w:p>
@@ -5611,47 +5471,47 @@
         </w:tc>
         <w:tc>
           <w:tcPr>
-            <w:tcW w:w="113" w:type="dxa"/>
-            <w:tcBorders/>
-          </w:tcPr>
-          <w:p>
-            <w:pPr>
-              <w:pStyle w:val="Normal"/>
-              <w:spacing w:lineRule="auto" w:line="240" w:before="0" w:after="0"/>
-              <w:rPr>
-                <w:lang w:val="es-GT"/>
-              </w:rPr>
-            </w:pPr>
-            <w:r>
-              <w:rPr>
-                <w:lang w:val="es-GT"/>
-              </w:rPr>
-            </w:r>
-          </w:p>
-        </w:tc>
-        <w:tc>
-          <w:tcPr>
-            <w:tcW w:w="2617" w:type="dxa"/>
-            <w:tcBorders/>
-          </w:tcPr>
-          <w:p>
-            <w:pPr>
-              <w:pStyle w:val="Normal"/>
-              <w:spacing w:lineRule="auto" w:line="240" w:before="0" w:after="0"/>
-              <w:rPr>
-                <w:lang w:val="es-GT"/>
-              </w:rPr>
-            </w:pPr>
-            <w:r>
-              <w:rPr>
-                <w:lang w:val="es-GT"/>
-              </w:rPr>
-            </w:r>
-          </w:p>
-        </w:tc>
-        <w:tc>
-          <w:tcPr>
-            <w:tcW w:w="219" w:type="dxa"/>
+            <w:tcW w:w="165" w:type="dxa"/>
+            <w:tcBorders/>
+          </w:tcPr>
+          <w:p>
+            <w:pPr>
+              <w:pStyle w:val="Normal"/>
+              <w:spacing w:lineRule="auto" w:line="240" w:before="0" w:after="0"/>
+              <w:rPr>
+                <w:lang w:val="es-GT"/>
+              </w:rPr>
+            </w:pPr>
+            <w:r>
+              <w:rPr>
+                <w:lang w:val="es-GT"/>
+              </w:rPr>
+            </w:r>
+          </w:p>
+        </w:tc>
+        <w:tc>
+          <w:tcPr>
+            <w:tcW w:w="2610" w:type="dxa"/>
+            <w:tcBorders/>
+          </w:tcPr>
+          <w:p>
+            <w:pPr>
+              <w:pStyle w:val="Normal"/>
+              <w:spacing w:lineRule="auto" w:line="240" w:before="0" w:after="0"/>
+              <w:rPr>
+                <w:lang w:val="es-GT"/>
+              </w:rPr>
+            </w:pPr>
+            <w:r>
+              <w:rPr>
+                <w:lang w:val="es-GT"/>
+              </w:rPr>
+            </w:r>
+          </w:p>
+        </w:tc>
+        <w:tc>
+          <w:tcPr>
+            <w:tcW w:w="540" w:type="dxa"/>
             <w:tcBorders/>
           </w:tcPr>
           <w:p>
@@ -5680,13 +5540,410 @@
         </w:rPr>
       </w:pPr>
       <w:r>
-        <w:rPr>
-          <w:lang w:val="es-GT"/>
-        </w:rPr>
+        <w:rPr/>
+      </w:r>
+      <w:r>
+        <w:br w:type="page"/>
+      </w:r>
+    </w:p>
+    <w:p>
+      <w:pPr>
+        <w:pStyle w:val="Normal"/>
+        <w:spacing w:before="0" w:after="160"/>
+        <w:rPr/>
+      </w:pPr>
+      <w:r>
+        <w:rPr/>
+        <w:t>Autómata General</w:t>
+      </w:r>
+    </w:p>
+    <w:p>
+      <w:pPr>
+        <w:pStyle w:val="Normal"/>
+        <w:spacing w:before="0" w:after="160"/>
+        <w:rPr/>
+      </w:pPr>
+      <w:r>
+        <w:rPr/>
+        <w:drawing>
+          <wp:anchor behindDoc="0" distT="0" distB="0" distL="0" distR="0" simplePos="0" locked="0" layoutInCell="1" allowOverlap="1" relativeHeight="14">
+            <wp:simplePos x="0" y="0"/>
+            <wp:positionH relativeFrom="column">
+              <wp:align>center</wp:align>
+            </wp:positionH>
+            <wp:positionV relativeFrom="paragraph">
+              <wp:posOffset>635</wp:posOffset>
+            </wp:positionV>
+            <wp:extent cx="5731510" cy="5340985"/>
+            <wp:effectExtent l="0" t="0" r="0" b="0"/>
+            <wp:wrapSquare wrapText="largest"/>
+            <wp:docPr id="10" name="Imagen10" descr=""/>
+            <wp:cNvGraphicFramePr>
+              <a:graphicFrameLocks xmlns:a="http://schemas.openxmlformats.org/drawingml/2006/main" noChangeAspect="1"/>
+            </wp:cNvGraphicFramePr>
+            <a:graphic xmlns:a="http://schemas.openxmlformats.org/drawingml/2006/main">
+              <a:graphicData uri="http://schemas.openxmlformats.org/drawingml/2006/picture">
+                <pic:pic xmlns:pic="http://schemas.openxmlformats.org/drawingml/2006/picture">
+                  <pic:nvPicPr>
+                    <pic:cNvPr id="10" name="Imagen10" descr=""/>
+                    <pic:cNvPicPr>
+                      <a:picLocks noChangeAspect="1" noChangeArrowheads="1"/>
+                    </pic:cNvPicPr>
+                  </pic:nvPicPr>
+                  <pic:blipFill>
+                    <a:blip r:embed="rId11"/>
+                    <a:stretch>
+                      <a:fillRect/>
+                    </a:stretch>
+                  </pic:blipFill>
+                  <pic:spPr bwMode="auto">
+                    <a:xfrm>
+                      <a:off x="0" y="0"/>
+                      <a:ext cx="5731510" cy="5340985"/>
+                    </a:xfrm>
+                    <a:prstGeom prst="rect">
+                      <a:avLst/>
+                    </a:prstGeom>
+                  </pic:spPr>
+                </pic:pic>
+              </a:graphicData>
+            </a:graphic>
+          </wp:anchor>
+        </w:drawing>
+      </w:r>
+    </w:p>
+    <w:p>
+      <w:pPr>
+        <w:pStyle w:val="Normal"/>
+        <w:spacing w:before="0" w:after="160"/>
+        <w:rPr/>
+      </w:pPr>
+      <w:r>
+        <w:rPr/>
+      </w:r>
+    </w:p>
+    <w:p>
+      <w:pPr>
+        <w:pStyle w:val="Normal"/>
+        <w:spacing w:before="0" w:after="160"/>
+        <w:rPr/>
+      </w:pPr>
+      <w:r>
+        <w:rPr/>
+      </w:r>
+    </w:p>
+    <w:p>
+      <w:pPr>
+        <w:pStyle w:val="Normal"/>
+        <w:spacing w:before="0" w:after="160"/>
+        <w:rPr/>
+      </w:pPr>
+      <w:r>
+        <w:rPr/>
+      </w:r>
+    </w:p>
+    <w:p>
+      <w:pPr>
+        <w:pStyle w:val="Normal"/>
+        <w:spacing w:before="0" w:after="160"/>
+        <w:rPr/>
+      </w:pPr>
+      <w:r>
+        <w:rPr/>
+      </w:r>
+    </w:p>
+    <w:p>
+      <w:pPr>
+        <w:pStyle w:val="Normal"/>
+        <w:spacing w:before="0" w:after="160"/>
+        <w:rPr/>
+      </w:pPr>
+      <w:r>
+        <w:rPr/>
+      </w:r>
+    </w:p>
+    <w:p>
+      <w:pPr>
+        <w:pStyle w:val="Normal"/>
+        <w:spacing w:before="0" w:after="160"/>
+        <w:rPr/>
+      </w:pPr>
+      <w:r>
+        <w:rPr/>
+      </w:r>
+    </w:p>
+    <w:p>
+      <w:pPr>
+        <w:pStyle w:val="Normal"/>
+        <w:spacing w:before="0" w:after="160"/>
+        <w:rPr/>
+      </w:pPr>
+      <w:r>
+        <w:rPr/>
+      </w:r>
+    </w:p>
+    <w:p>
+      <w:pPr>
+        <w:pStyle w:val="Normal"/>
+        <w:spacing w:before="0" w:after="160"/>
+        <w:rPr/>
+      </w:pPr>
+      <w:r>
+        <w:rPr/>
+      </w:r>
+    </w:p>
+    <w:p>
+      <w:pPr>
+        <w:pStyle w:val="Normal"/>
+        <w:spacing w:before="0" w:after="160"/>
+        <w:rPr/>
+      </w:pPr>
+      <w:r>
+        <w:rPr/>
+      </w:r>
+    </w:p>
+    <w:p>
+      <w:pPr>
+        <w:pStyle w:val="Normal"/>
+        <w:spacing w:before="0" w:after="160"/>
+        <w:rPr/>
+      </w:pPr>
+      <w:r>
+        <w:rPr/>
+      </w:r>
+    </w:p>
+    <w:p>
+      <w:pPr>
+        <w:pStyle w:val="Normal"/>
+        <w:spacing w:before="0" w:after="160"/>
+        <w:rPr/>
+      </w:pPr>
+      <w:r>
+        <w:rPr/>
+      </w:r>
+    </w:p>
+    <w:p>
+      <w:pPr>
+        <w:pStyle w:val="Normal"/>
+        <w:spacing w:before="0" w:after="160"/>
+        <w:rPr/>
+      </w:pPr>
+      <w:r>
+        <w:rPr/>
+      </w:r>
+    </w:p>
+    <w:p>
+      <w:pPr>
+        <w:pStyle w:val="Normal"/>
+        <w:spacing w:before="0" w:after="160"/>
+        <w:rPr/>
+      </w:pPr>
+      <w:r>
+        <w:rPr/>
+      </w:r>
+    </w:p>
+    <w:p>
+      <w:pPr>
+        <w:pStyle w:val="Normal"/>
+        <w:spacing w:before="0" w:after="160"/>
+        <w:rPr/>
+      </w:pPr>
+      <w:r>
+        <w:rPr/>
+      </w:r>
+    </w:p>
+    <w:p>
+      <w:pPr>
+        <w:pStyle w:val="Normal"/>
+        <w:spacing w:before="0" w:after="160"/>
+        <w:rPr/>
+      </w:pPr>
+      <w:r>
+        <w:rPr/>
+      </w:r>
+    </w:p>
+    <w:p>
+      <w:pPr>
+        <w:pStyle w:val="Normal"/>
+        <w:spacing w:before="0" w:after="160"/>
+        <w:rPr/>
+      </w:pPr>
+      <w:r>
+        <w:rPr/>
+      </w:r>
+    </w:p>
+    <w:p>
+      <w:pPr>
+        <w:pStyle w:val="Normal"/>
+        <w:spacing w:before="0" w:after="160"/>
+        <w:rPr/>
+      </w:pPr>
+      <w:r>
+        <w:rPr/>
+      </w:r>
+    </w:p>
+    <w:p>
+      <w:pPr>
+        <w:pStyle w:val="Normal"/>
+        <w:spacing w:before="0" w:after="160"/>
+        <w:rPr/>
+      </w:pPr>
+      <w:r>
+        <w:rPr/>
+      </w:r>
+    </w:p>
+    <w:p>
+      <w:pPr>
+        <w:pStyle w:val="Normal"/>
+        <w:spacing w:before="0" w:after="160"/>
+        <w:rPr/>
+      </w:pPr>
+      <w:r>
+        <w:rPr/>
+      </w:r>
+    </w:p>
+    <w:p>
+      <w:pPr>
+        <w:pStyle w:val="Normal"/>
+        <w:spacing w:before="0" w:after="160"/>
+        <w:rPr/>
+      </w:pPr>
+      <w:r>
+        <w:rPr/>
+      </w:r>
+    </w:p>
+    <w:p>
+      <w:pPr>
+        <w:pStyle w:val="Normal"/>
+        <w:spacing w:before="0" w:after="160"/>
+        <w:rPr/>
+      </w:pPr>
+      <w:r>
+        <w:rPr/>
+      </w:r>
+    </w:p>
+    <w:p>
+      <w:pPr>
+        <w:pStyle w:val="Normal"/>
+        <w:spacing w:before="0" w:after="160"/>
+        <w:rPr/>
+      </w:pPr>
+      <w:r>
+        <w:rPr/>
+      </w:r>
+    </w:p>
+    <w:p>
+      <w:pPr>
+        <w:pStyle w:val="Normal"/>
+        <w:spacing w:before="0" w:after="160"/>
+        <w:rPr/>
+      </w:pPr>
+      <w:r>
+        <w:rPr/>
+      </w:r>
+    </w:p>
+    <w:p>
+      <w:pPr>
+        <w:pStyle w:val="Normal"/>
+        <w:spacing w:before="0" w:after="160"/>
+        <w:rPr/>
+      </w:pPr>
+      <w:r>
+        <w:rPr/>
+      </w:r>
+    </w:p>
+    <w:p>
+      <w:pPr>
+        <w:pStyle w:val="Normal"/>
+        <w:spacing w:before="0" w:after="160"/>
+        <w:rPr/>
+      </w:pPr>
+      <w:r>
+        <w:rPr/>
+      </w:r>
+    </w:p>
+    <w:p>
+      <w:pPr>
+        <w:pStyle w:val="Normal"/>
+        <w:spacing w:before="0" w:after="160"/>
+        <w:rPr/>
+      </w:pPr>
+      <w:r>
+        <w:rPr/>
+      </w:r>
+    </w:p>
+    <w:p>
+      <w:pPr>
+        <w:pStyle w:val="Normal"/>
+        <w:spacing w:before="0" w:after="160"/>
+        <w:rPr/>
+      </w:pPr>
+      <w:r>
+        <w:rPr/>
+      </w:r>
+    </w:p>
+    <w:p>
+      <w:pPr>
+        <w:pStyle w:val="Normal"/>
+        <w:spacing w:before="0" w:after="160"/>
+        <w:rPr/>
+      </w:pPr>
+      <w:r>
+        <w:rPr/>
+      </w:r>
+    </w:p>
+    <w:p>
+      <w:pPr>
+        <w:pStyle w:val="Normal"/>
+        <w:spacing w:before="0" w:after="160"/>
+        <w:rPr/>
+      </w:pPr>
+      <w:r>
+        <w:rPr/>
+      </w:r>
+    </w:p>
+    <w:p>
+      <w:pPr>
+        <w:pStyle w:val="Normal"/>
+        <w:spacing w:before="0" w:after="160"/>
+        <w:rPr/>
+      </w:pPr>
+      <w:r>
+        <w:rPr/>
+      </w:r>
+    </w:p>
+    <w:p>
+      <w:pPr>
+        <w:pStyle w:val="Normal"/>
+        <w:spacing w:before="0" w:after="160"/>
+        <w:rPr/>
+      </w:pPr>
+      <w:r>
+        <w:rPr/>
+      </w:r>
+    </w:p>
+    <w:p>
+      <w:pPr>
+        <w:pStyle w:val="Normal"/>
+        <w:spacing w:before="0" w:after="160"/>
+        <w:rPr/>
+      </w:pPr>
+      <w:r>
+        <w:rPr/>
+      </w:r>
+    </w:p>
+    <w:p>
+      <w:pPr>
+        <w:pStyle w:val="Normal"/>
+        <w:spacing w:before="0" w:after="160"/>
+        <w:rPr/>
+      </w:pPr>
+      <w:r>
+        <w:rPr/>
       </w:r>
     </w:p>
     <w:sectPr>
-      <w:headerReference w:type="default" r:id="rId11"/>
+      <w:headerReference w:type="default" r:id="rId12"/>
       <w:type w:val="nextPage"/>
       <w:pgSz w:w="11906" w:h="16838"/>
       <w:pgMar w:left="1440" w:right="1440" w:header="708" w:top="1440" w:footer="0" w:bottom="1440" w:gutter="0"/>

</xml_diff>